<commit_message>
feat: update resume (#352)
</commit_message>
<xml_diff>
--- a/src/resume/NishchayKaushik_Resume.docx
+++ b/src/resume/NishchayKaushik_Resume.docx
@@ -818,7 +818,21 @@
                 <w:b/>
                 <w:iCs/>
               </w:rPr>
-              <w:t>leading the Checkout and Payment (Fronted)</w:t>
+              <w:t>leading the Checkout and Payment (Fronte</w:t>
+            </w:r>
+            <w:r>
+              <w:rPr>
+                <w:b/>
+                <w:iCs/>
+              </w:rPr>
+              <w:t>n</w:t>
+            </w:r>
+            <w:r>
+              <w:rPr>
+                <w:b/>
+                <w:iCs/>
+              </w:rPr>
+              <w:t>d)</w:t>
             </w:r>
             <w:r>
               <w:rPr>
@@ -990,23 +1004,7 @@
                 <w:bCs/>
                 <w:iCs/>
               </w:rPr>
-              <w:t>leading to incremental OPD (</w:t>
-            </w:r>
-            <w:proofErr w:type="spellStart"/>
-            <w:r>
-              <w:rPr>
-                <w:bCs/>
-                <w:iCs/>
-              </w:rPr>
-              <w:t>iOPD</w:t>
-            </w:r>
-            <w:proofErr w:type="spellEnd"/>
-            <w:r>
-              <w:rPr>
-                <w:bCs/>
-                <w:iCs/>
-              </w:rPr>
-              <w:t>) of ~1040</w:t>
+              <w:t>leading to incremental OPD (iOPD) of ~1040</w:t>
             </w:r>
           </w:p>
           <w:p>
@@ -1035,23 +1033,7 @@
                 <w:bCs/>
                 <w:iCs/>
               </w:rPr>
-              <w:t xml:space="preserve">frontend single handedly which led to </w:t>
-            </w:r>
-            <w:proofErr w:type="spellStart"/>
-            <w:r>
-              <w:rPr>
-                <w:bCs/>
-                <w:iCs/>
-              </w:rPr>
-              <w:t>iOPD</w:t>
-            </w:r>
-            <w:proofErr w:type="spellEnd"/>
-            <w:r>
-              <w:rPr>
-                <w:bCs/>
-                <w:iCs/>
-              </w:rPr>
-              <w:t xml:space="preserve"> increase of ~4000</w:t>
+              <w:t>frontend single handedly which led to iOPD increase of ~4000</w:t>
             </w:r>
           </w:p>
           <w:p>
@@ -1384,7 +1366,6 @@
                 <w:szCs w:val="24"/>
               </w:rPr>
             </w:pPr>
-            <w:proofErr w:type="spellStart"/>
             <w:r>
               <w:rPr>
                 <w:b/>
@@ -1393,7 +1374,6 @@
               </w:rPr>
               <w:t>HackerRank</w:t>
             </w:r>
-            <w:proofErr w:type="spellEnd"/>
           </w:p>
         </w:tc>
         <w:tc>
@@ -1637,15 +1617,7 @@
               <w:t>for integrating Projects Question</w:t>
             </w:r>
             <w:r>
-              <w:t xml:space="preserve"> to </w:t>
-            </w:r>
-            <w:proofErr w:type="spellStart"/>
-            <w:r>
-              <w:t>Codepair</w:t>
-            </w:r>
-            <w:proofErr w:type="spellEnd"/>
-            <w:r>
-              <w:t>/Interview.</w:t>
+              <w:t xml:space="preserve"> to Codepair/Interview.</w:t>
             </w:r>
           </w:p>
           <w:p>
@@ -2065,23 +2037,13 @@
                 <w:color w:val="2F5496" w:themeColor="accent5" w:themeShade="BF"/>
               </w:rPr>
             </w:pPr>
-            <w:proofErr w:type="spellStart"/>
             <w:r>
               <w:rPr>
                 <w:b/>
                 <w:i/>
                 <w:iCs/>
               </w:rPr>
-              <w:t>CodeBrahma</w:t>
-            </w:r>
-            <w:proofErr w:type="spellEnd"/>
-            <w:r>
-              <w:rPr>
-                <w:b/>
-                <w:i/>
-                <w:iCs/>
-              </w:rPr>
-              <w:t xml:space="preserve"> Technologies</w:t>
+              <w:t>CodeBrahma Technologies</w:t>
             </w:r>
           </w:p>
         </w:tc>
@@ -3138,7 +3100,7 @@
         <v:path o:extrusionok="f" gradientshapeok="t" o:connecttype="rect"/>
         <o:lock v:ext="edit" aspectratio="t"/>
       </v:shapetype>
-      <v:shape id="_x0000_i1057" type="#_x0000_t75" style="width:13.5pt;height:13.5pt;visibility:visible;mso-wrap-style:square" o:bullet="t">
+      <v:shape id="_x0000_i1030" type="#_x0000_t75" style="width:13.5pt;height:13.5pt;visibility:visible;mso-wrap-style:square" o:bullet="t">
         <v:imagedata r:id="rId1" o:title=""/>
       </v:shape>
     </w:pict>

</xml_diff>